<commit_message>
removed final project paper
</commit_message>
<xml_diff>
--- a/Final Project Paper - Samuel Lee, Aaron Pan, Abhishek Uddaraju.docx
+++ b/Final Project Paper - Samuel Lee, Aaron Pan, Abhishek Uddaraju.docx
@@ -197,36 +197,7 @@
           <w:sz w:val="18"/>
           <w:szCs w:val="18"/>
         </w:rPr>
-        <w:fldChar w:fldCharType="begin"/>
-      </w:r>
-      <w:r>
-        <w:rPr>
-          <w:sz w:val="18"/>
-          <w:szCs w:val="18"/>
-        </w:rPr>
-        <w:instrText>HYPERLINK "mailto:lee.samuel5@northeastern.edu"</w:instrText>
-      </w:r>
-      <w:r>
-        <w:rPr>
-          <w:sz w:val="18"/>
-          <w:szCs w:val="18"/>
-        </w:rPr>
-        <w:fldChar w:fldCharType="separate"/>
-      </w:r>
-      <w:r>
-        <w:rPr>
-          <w:rStyle w:val="Hyperlink"/>
-          <w:sz w:val="18"/>
-          <w:szCs w:val="18"/>
-        </w:rPr>
-        <w:t>EMAIL</w:t>
-      </w:r>
-      <w:r>
-        <w:rPr>
-          <w:sz w:val="18"/>
-          <w:szCs w:val="18"/>
-        </w:rPr>
-        <w:fldChar w:fldCharType="end"/>
+        <w:t>pan.aa@northeastern.edu</w:t>
       </w:r>
     </w:p>
     <w:p>
@@ -309,16 +280,13 @@
         </w:rPr>
         <w:br/>
       </w:r>
-      <w:hyperlink r:id="rId9" w:history="1">
-        <w:r>
-          <w:rPr>
-            <w:rStyle w:val="Hyperlink"/>
-            <w:sz w:val="18"/>
-            <w:szCs w:val="18"/>
-          </w:rPr>
-          <w:t>EMAIL</w:t>
-        </w:r>
-      </w:hyperlink>
+      <w:r>
+        <w:rPr>
+          <w:sz w:val="18"/>
+          <w:szCs w:val="18"/>
+        </w:rPr>
+        <w:t>uddaraju.ab@northeastern.edu</w:t>
+      </w:r>
     </w:p>
     <w:p>
       <w:pPr>
@@ -631,16 +599,7 @@
         <w:commentReference w:id="4"/>
       </w:r>
       <w:r>
-        <w:t xml:space="preserve">. By using a single convolutional neural network (CNN) as well as non-maximum suppression (NMS) algorithm, YOLO </w:t>
-      </w:r>
-      <w:r>
-        <w:t>can</w:t>
-      </w:r>
-      <w:r>
-        <w:t xml:space="preserve"> process images faster than most other object recognition model.</w:t>
-      </w:r>
-      <w:r>
-        <w:t xml:space="preserve"> In tandem with YOLO, we use Optical Character Recognition (OCR) and </w:t>
+        <w:t xml:space="preserve">. By using a single convolutional neural network (CNN) as well as non-maximum suppression (NMS) algorithm, YOLO can process images faster than most other object recognition model. In tandem with YOLO, we use Optical Character Recognition (OCR) and </w:t>
       </w:r>
       <w:proofErr w:type="spellStart"/>
       <w:r>
@@ -1069,9 +1028,19 @@
       </w:pPr>
       <w:r>
         <w:tab/>
-      </w:r>
-      <w:r>
-        <w:t xml:space="preserve">For our end goal of enabling users to count calories using images, there are 3 main components: (1) object recognition, weight and volume estimation, and an interface that users can interact with. </w:t>
+        <w:t>For our end goal of enabling users to count calories using images, there are 3 main components: (1) object recognition,</w:t>
+      </w:r>
+      <w:r>
+        <w:t xml:space="preserve"> (2)</w:t>
+      </w:r>
+      <w:r>
+        <w:t xml:space="preserve"> weight and volume estimation, and </w:t>
+      </w:r>
+      <w:r>
+        <w:t xml:space="preserve">(3) </w:t>
+      </w:r>
+      <w:r>
+        <w:t xml:space="preserve">an interface that users can interact with. </w:t>
       </w:r>
     </w:p>
     <w:p>
@@ -1097,12 +1066,7 @@
       </w:pPr>
       <w:r>
         <w:tab/>
-      </w:r>
-      <w:r>
-        <w:t xml:space="preserve">First, </w:t>
-      </w:r>
-      <w:r>
-        <w:t>for object recognition, we used the YOLOv8 deep learning model</w:t>
+        <w:t>First, for object recognition, we used the YOLOv8 deep learning model</w:t>
       </w:r>
       <w:r>
         <w:t xml:space="preserve"> </w:t>
@@ -1200,20 +1164,62 @@
       <w:r>
         <w:t xml:space="preserve"> within each image.</w:t>
       </w:r>
-      <w:r>
-        <w:t xml:space="preserve"> </w:t>
-      </w:r>
     </w:p>
     <w:p>
       <w:pPr>
         <w:pStyle w:val="BodyText"/>
         <w:ind w:firstLine="0pt"/>
-      </w:pPr>
-      <w:r>
-        <w:t>{INSERT IMAGE OF DRAWING A BOUNDING BOX IN CVAT}</w:t>
-      </w:r>
-      <w:r>
-        <w:t xml:space="preserve">installed </w:t>
+        <w:jc w:val="center"/>
+      </w:pPr>
+      <w:r>
+        <w:drawing>
+          <wp:inline distT="0" distB="0" distL="0" distR="0" wp14:anchorId="463EE105" wp14:editId="1DFF68A8">
+            <wp:extent cx="1151466" cy="1128360"/>
+            <wp:effectExtent l="0" t="0" r="4445" b="2540"/>
+            <wp:docPr id="1113056238" name="Picture 1" descr="A plate of pancakes and a cup of liquid&#10;&#10;Description automatically generated"/>
+            <wp:cNvGraphicFramePr>
+              <a:graphicFrameLocks xmlns:a="http://purl.oclc.org/ooxml/drawingml/main" noChangeAspect="1"/>
+            </wp:cNvGraphicFramePr>
+            <a:graphic xmlns:a="http://purl.oclc.org/ooxml/drawingml/main">
+              <a:graphicData uri="http://purl.oclc.org/ooxml/drawingml/picture">
+                <pic:pic xmlns:pic="http://purl.oclc.org/ooxml/drawingml/picture">
+                  <pic:nvPicPr>
+                    <pic:cNvPr id="1113056238" name="Picture 1" descr="A plate of pancakes and a cup of liquid&#10;&#10;Description automatically generated"/>
+                    <pic:cNvPicPr>
+                      <a:picLocks noChangeAspect="1" noChangeArrowheads="1"/>
+                    </pic:cNvPicPr>
+                  </pic:nvPicPr>
+                  <pic:blipFill>
+                    <a:blip r:embed="rId13" cstate="print">
+                      <a:extLst>
+                        <a:ext uri="{28A0092B-C50C-407E-A947-70E740481C1C}">
+                          <a14:useLocalDpi xmlns:a14="http://schemas.microsoft.com/office/drawing/2010/main" val="0"/>
+                        </a:ext>
+                      </a:extLst>
+                    </a:blip>
+                    <a:srcRect/>
+                    <a:stretch>
+                      <a:fillRect/>
+                    </a:stretch>
+                  </pic:blipFill>
+                  <pic:spPr bwMode="auto">
+                    <a:xfrm>
+                      <a:off x="0" y="0"/>
+                      <a:ext cx="1168778" cy="1145325"/>
+                    </a:xfrm>
+                    <a:prstGeom prst="rect">
+                      <a:avLst/>
+                    </a:prstGeom>
+                    <a:noFill/>
+                    <a:ln>
+                      <a:noFill/>
+                    </a:ln>
+                  </pic:spPr>
+                </pic:pic>
+              </a:graphicData>
+            </a:graphic>
+          </wp:inline>
+        </w:drawing>
       </w:r>
     </w:p>
     <w:p>
@@ -1235,9 +1241,57 @@
           <w:ilvl w:val="0"/>
           <w:numId w:val="0"/>
         </w:numPr>
-      </w:pPr>
-      <w:r>
-        <w:t>{INSERT IMAGE OF .TXT FILE}</w:t>
+        <w:jc w:val="center"/>
+      </w:pPr>
+      <w:r>
+        <w:drawing>
+          <wp:inline distT="0" distB="0" distL="0" distR="0" wp14:anchorId="2A023BDC" wp14:editId="6DF2FDCC">
+            <wp:extent cx="3195955" cy="523240"/>
+            <wp:effectExtent l="0" t="0" r="4445" b="0"/>
+            <wp:docPr id="1935505471" name="Picture 2" descr="A number with numbers and a number&#10;&#10;Description automatically generated with medium confidence"/>
+            <wp:cNvGraphicFramePr>
+              <a:graphicFrameLocks xmlns:a="http://purl.oclc.org/ooxml/drawingml/main" noChangeAspect="1"/>
+            </wp:cNvGraphicFramePr>
+            <a:graphic xmlns:a="http://purl.oclc.org/ooxml/drawingml/main">
+              <a:graphicData uri="http://purl.oclc.org/ooxml/drawingml/picture">
+                <pic:pic xmlns:pic="http://purl.oclc.org/ooxml/drawingml/picture">
+                  <pic:nvPicPr>
+                    <pic:cNvPr id="1935505471" name="Picture 2" descr="A number with numbers and a number&#10;&#10;Description automatically generated with medium confidence"/>
+                    <pic:cNvPicPr>
+                      <a:picLocks noChangeAspect="1" noChangeArrowheads="1"/>
+                    </pic:cNvPicPr>
+                  </pic:nvPicPr>
+                  <pic:blipFill>
+                    <a:blip r:embed="rId14">
+                      <a:extLst>
+                        <a:ext uri="{28A0092B-C50C-407E-A947-70E740481C1C}">
+                          <a14:useLocalDpi xmlns:a14="http://schemas.microsoft.com/office/drawing/2010/main" val="0"/>
+                        </a:ext>
+                      </a:extLst>
+                    </a:blip>
+                    <a:srcRect/>
+                    <a:stretch>
+                      <a:fillRect/>
+                    </a:stretch>
+                  </pic:blipFill>
+                  <pic:spPr bwMode="auto">
+                    <a:xfrm>
+                      <a:off x="0" y="0"/>
+                      <a:ext cx="3195955" cy="523240"/>
+                    </a:xfrm>
+                    <a:prstGeom prst="rect">
+                      <a:avLst/>
+                    </a:prstGeom>
+                    <a:noFill/>
+                    <a:ln>
+                      <a:noFill/>
+                    </a:ln>
+                  </pic:spPr>
+                </pic:pic>
+              </a:graphicData>
+            </a:graphic>
+          </wp:inline>
+        </w:drawing>
       </w:r>
     </w:p>
     <w:p>
@@ -1258,7 +1312,11 @@
         <w:jc w:val="both"/>
       </w:pPr>
       <w:r>
-        <w:t>Once we have the original images and the corresponding bounding box .txt files, we are now ready to train our YOLO model for our own classification purposes. First, we</w:t>
+        <w:t xml:space="preserve">Once we have the original images and the corresponding bounding box .txt files, we are now ready to train our YOLO </w:t>
+      </w:r>
+      <w:r>
+        <w:lastRenderedPageBreak/>
+        <w:t>model for our own classification purposes. First, we</w:t>
       </w:r>
       <w:r>
         <w:t xml:space="preserve"> installed the packages required </w:t>
@@ -1320,7 +1378,6 @@
         <w:jc w:val="both"/>
       </w:pPr>
       <w:r>
-        <w:lastRenderedPageBreak/>
         <w:t xml:space="preserve">The quality and overall running time of training the model are determined by the number of epochs we specify for training. For increased robustness, we opted to use an epoch value of 100, which took about ____ hours to train. </w:t>
       </w:r>
       <w:r>
@@ -1353,7 +1410,13 @@
         <w:jc w:val="both"/>
       </w:pPr>
       <w:r>
-        <w:t xml:space="preserve">To measure the weight and volume of the identified food item, we initially evaluated two main options: (1) using a known object dimension as a size reference (2) using images from multiple angles to get the size estimation. Option (1) would still prove it difficult to get the depth of the food object, making it ultimately unreliable if the depth is estimation-based. Option (2) is feasible, but </w:t>
+        <w:t xml:space="preserve">To measure the weight and volume of the identified food item, we initially evaluated two main options: (1) using a known object dimension as a size reference </w:t>
+      </w:r>
+      <w:r>
+        <w:t xml:space="preserve">such as a credit card </w:t>
+      </w:r>
+      <w:r>
+        <w:t xml:space="preserve">(2) using images from multiple angles to get the size estimation. Option (1) would still prove it difficult to get the depth of the food object, making it ultimately unreliable if the depth is estimation-based. Option (2) is feasible, but </w:t>
       </w:r>
       <w:r>
         <w:t>considering the setup and calculations required as well as our limitation on time, we thought that using an OCR approach would yield the highest returns for our time.</w:t>
@@ -1371,8 +1434,306 @@
         <w:t xml:space="preserve">sing a scale, we would weigh the food item and take an image of the food on the scale. Using YOLO, we trained the model to read the LCD screen of the scale. Then, taking the bounding box area of the LCD screen, we use OCR to read the weight of the food that is being weighed. </w:t>
       </w:r>
       <w:r>
-        <w:t>Finally, given the weight, we have a table of calories per ______, which we use to estimate the total calories of the food.</w:t>
-      </w:r>
+        <w:t>Finally, given the weight, we</w:t>
+      </w:r>
+      <w:r>
+        <w:t xml:space="preserve"> created</w:t>
+      </w:r>
+      <w:r>
+        <w:t xml:space="preserve"> a table of calories per </w:t>
+      </w:r>
+      <w:r>
+        <w:t xml:space="preserve">gram </w:t>
+      </w:r>
+      <w:commentRangeStart w:id="11"/>
+      <w:r>
+        <w:t>[13]</w:t>
+      </w:r>
+      <w:commentRangeEnd w:id="11"/>
+      <w:r>
+        <w:rPr>
+          <w:rStyle w:val="CommentReference"/>
+        </w:rPr>
+        <w:commentReference w:id="11"/>
+      </w:r>
+      <w:r>
+        <w:t>, which we use to estimate the total calories of the food.</w:t>
+      </w:r>
+      <w:r>
+        <w:t xml:space="preserve"> </w:t>
+      </w:r>
+    </w:p>
+    <w:p>
+      <w:pPr>
+        <w:pStyle w:val="tablehead"/>
+      </w:pPr>
+      <w:r>
+        <w:t>Calories per Gram Table</w:t>
+      </w:r>
+    </w:p>
+    <w:tbl>
+      <w:tblPr>
+        <w:tblStyle w:val="TableGrid"/>
+        <w:tblW w:w="0pt" w:type="auto"/>
+        <w:tblInd w:w="20.35pt" w:type="dxa"/>
+        <w:tblLook w:firstRow="1" w:lastRow="0" w:firstColumn="1" w:lastColumn="0" w:noHBand="0" w:noVBand="1"/>
+      </w:tblPr>
+      <w:tblGrid>
+        <w:gridCol w:w="2185"/>
+        <w:gridCol w:w="2118"/>
+      </w:tblGrid>
+      <w:tr>
+        <w:tc>
+          <w:tcPr>
+            <w:tcW w:w="109.25pt" w:type="dxa"/>
+          </w:tcPr>
+          <w:p>
+            <w:r>
+              <w:t>Food</w:t>
+            </w:r>
+          </w:p>
+        </w:tc>
+        <w:tc>
+          <w:tcPr>
+            <w:tcW w:w="105.90pt" w:type="dxa"/>
+          </w:tcPr>
+          <w:p>
+            <w:r>
+              <w:t>Calories Per Gram</w:t>
+            </w:r>
+          </w:p>
+        </w:tc>
+      </w:tr>
+      <w:tr>
+        <w:tc>
+          <w:tcPr>
+            <w:tcW w:w="109.25pt" w:type="dxa"/>
+          </w:tcPr>
+          <w:p>
+            <w:r>
+              <w:t>Banana</w:t>
+            </w:r>
+          </w:p>
+        </w:tc>
+        <w:tc>
+          <w:tcPr>
+            <w:tcW w:w="105.90pt" w:type="dxa"/>
+          </w:tcPr>
+          <w:p>
+            <w:r>
+              <w:t>0.89</w:t>
+            </w:r>
+          </w:p>
+        </w:tc>
+      </w:tr>
+      <w:tr>
+        <w:tc>
+          <w:tcPr>
+            <w:tcW w:w="109.25pt" w:type="dxa"/>
+          </w:tcPr>
+          <w:p>
+            <w:r>
+              <w:t>Cheesecake</w:t>
+            </w:r>
+          </w:p>
+        </w:tc>
+        <w:tc>
+          <w:tcPr>
+            <w:tcW w:w="105.90pt" w:type="dxa"/>
+          </w:tcPr>
+          <w:p>
+            <w:r>
+              <w:t>3.21</w:t>
+            </w:r>
+          </w:p>
+        </w:tc>
+      </w:tr>
+      <w:tr>
+        <w:tc>
+          <w:tcPr>
+            <w:tcW w:w="109.25pt" w:type="dxa"/>
+          </w:tcPr>
+          <w:p>
+            <w:r>
+              <w:t>Strawberry</w:t>
+            </w:r>
+          </w:p>
+        </w:tc>
+        <w:tc>
+          <w:tcPr>
+            <w:tcW w:w="105.90pt" w:type="dxa"/>
+          </w:tcPr>
+          <w:p>
+            <w:r>
+              <w:t>0.36</w:t>
+            </w:r>
+          </w:p>
+        </w:tc>
+      </w:tr>
+      <w:tr>
+        <w:tc>
+          <w:tcPr>
+            <w:tcW w:w="109.25pt" w:type="dxa"/>
+          </w:tcPr>
+          <w:p>
+            <w:r>
+              <w:t>Pancake</w:t>
+            </w:r>
+          </w:p>
+        </w:tc>
+        <w:tc>
+          <w:tcPr>
+            <w:tcW w:w="105.90pt" w:type="dxa"/>
+          </w:tcPr>
+          <w:p>
+            <w:r>
+              <w:t>2.27</w:t>
+            </w:r>
+          </w:p>
+        </w:tc>
+      </w:tr>
+      <w:tr>
+        <w:tc>
+          <w:tcPr>
+            <w:tcW w:w="109.25pt" w:type="dxa"/>
+          </w:tcPr>
+          <w:p>
+            <w:r>
+              <w:t>Donut</w:t>
+            </w:r>
+          </w:p>
+        </w:tc>
+        <w:tc>
+          <w:tcPr>
+            <w:tcW w:w="105.90pt" w:type="dxa"/>
+          </w:tcPr>
+          <w:p>
+            <w:r>
+              <w:t>4.26</w:t>
+            </w:r>
+          </w:p>
+        </w:tc>
+      </w:tr>
+      <w:tr>
+        <w:tc>
+          <w:tcPr>
+            <w:tcW w:w="109.25pt" w:type="dxa"/>
+          </w:tcPr>
+          <w:p>
+            <w:r>
+              <w:t>Pho</w:t>
+            </w:r>
+          </w:p>
+        </w:tc>
+        <w:tc>
+          <w:tcPr>
+            <w:tcW w:w="105.90pt" w:type="dxa"/>
+          </w:tcPr>
+          <w:p>
+            <w:r>
+              <w:t>0.89</w:t>
+            </w:r>
+          </w:p>
+        </w:tc>
+      </w:tr>
+      <w:tr>
+        <w:tc>
+          <w:tcPr>
+            <w:tcW w:w="109.25pt" w:type="dxa"/>
+          </w:tcPr>
+          <w:p>
+            <w:r>
+              <w:t>Pizza</w:t>
+            </w:r>
+          </w:p>
+        </w:tc>
+        <w:tc>
+          <w:tcPr>
+            <w:tcW w:w="105.90pt" w:type="dxa"/>
+          </w:tcPr>
+          <w:p>
+            <w:r>
+              <w:t>2.82</w:t>
+            </w:r>
+          </w:p>
+        </w:tc>
+      </w:tr>
+      <w:tr>
+        <w:tc>
+          <w:tcPr>
+            <w:tcW w:w="109.25pt" w:type="dxa"/>
+          </w:tcPr>
+          <w:p>
+            <w:r>
+              <w:t>Scallop</w:t>
+            </w:r>
+          </w:p>
+        </w:tc>
+        <w:tc>
+          <w:tcPr>
+            <w:tcW w:w="105.90pt" w:type="dxa"/>
+          </w:tcPr>
+          <w:p>
+            <w:r>
+              <w:t>1.11</w:t>
+            </w:r>
+          </w:p>
+        </w:tc>
+      </w:tr>
+      <w:tr>
+        <w:tc>
+          <w:tcPr>
+            <w:tcW w:w="109.25pt" w:type="dxa"/>
+          </w:tcPr>
+          <w:p>
+            <w:r>
+              <w:t>Taco</w:t>
+            </w:r>
+          </w:p>
+        </w:tc>
+        <w:tc>
+          <w:tcPr>
+            <w:tcW w:w="105.90pt" w:type="dxa"/>
+          </w:tcPr>
+          <w:p>
+            <w:r>
+              <w:t>2.52</w:t>
+            </w:r>
+          </w:p>
+        </w:tc>
+      </w:tr>
+      <w:tr>
+        <w:tc>
+          <w:tcPr>
+            <w:tcW w:w="109.25pt" w:type="dxa"/>
+          </w:tcPr>
+          <w:p>
+            <w:r>
+              <w:t>Spaghetti</w:t>
+            </w:r>
+          </w:p>
+        </w:tc>
+        <w:tc>
+          <w:tcPr>
+            <w:tcW w:w="105.90pt" w:type="dxa"/>
+          </w:tcPr>
+          <w:p>
+            <w:r>
+              <w:t>1.54</w:t>
+            </w:r>
+          </w:p>
+        </w:tc>
+      </w:tr>
+    </w:tbl>
+    <w:p>
+      <w:pPr>
+        <w:pStyle w:val="tablehead"/>
+        <w:numPr>
+          <w:ilvl w:val="0"/>
+          <w:numId w:val="0"/>
+        </w:numPr>
+        <w:jc w:val="both"/>
+      </w:pPr>
     </w:p>
     <w:p>
       <w:pPr>
@@ -1385,7 +1746,21 @@
       </w:r>
       <w:proofErr w:type="gramEnd"/>
       <w:r>
-        <w:t xml:space="preserve"> TABLE FROM WHO}</w:t>
+        <w:t xml:space="preserve"> IMAGES</w:t>
+      </w:r>
+      <w:r>
+        <w:t xml:space="preserve"> OF OCR</w:t>
+      </w:r>
+      <w:r>
+        <w:t>}</w:t>
+      </w:r>
+    </w:p>
+    <w:p>
+      <w:pPr>
+        <w:pStyle w:val="Heading2"/>
+      </w:pPr>
+      <w:r>
+        <w:t>Interactive Interface via Tkinter and TkCalendar</w:t>
       </w:r>
     </w:p>
     <w:p>
@@ -1393,28 +1768,6 @@
         <w:ind w:firstLine="14.40pt"/>
         <w:jc w:val="both"/>
       </w:pPr>
-      <w:proofErr w:type="gramStart"/>
-      <w:r>
-        <w:t>{ INCLUDE</w:t>
-      </w:r>
-      <w:proofErr w:type="gramEnd"/>
-      <w:r>
-        <w:t xml:space="preserve"> IMAGES}</w:t>
-      </w:r>
-    </w:p>
-    <w:p>
-      <w:pPr>
-        <w:pStyle w:val="Heading2"/>
-      </w:pPr>
-      <w:r>
-        <w:t>Interactive Interface via Tkinter and TkCalendar</w:t>
-      </w:r>
-    </w:p>
-    <w:p>
-      <w:pPr>
-        <w:ind w:firstLine="14.40pt"/>
-        <w:jc w:val="both"/>
-      </w:pPr>
       <w:r>
         <w:t xml:space="preserve">As a prototype, we </w:t>
       </w:r>
@@ -1441,7 +1794,10 @@
       </w:r>
       <w:proofErr w:type="spellEnd"/>
       <w:r>
-        <w:t>, which are libraries available to be installed for Python. The application will start with a calendar view, where the user can select a specific date to open. Once the date window is opened, the user can add food items that they consumed via uploading images. If the image contains an identifiable food item, the user will have the option to add the food item to the daily calorie list for the selected dat</w:t>
+        <w:t xml:space="preserve">, </w:t>
+      </w:r>
+      <w:r>
+        <w:t>which are libraries available to be installed for Python. The application will start with a calendar view, where the user can select a specific date to open. Once the date window is opened, the user can add food items that they consumed via uploading images. If the image contains an identifiable food item, the user will have the option to add the food item to the daily calorie list for the selected dat</w:t>
       </w:r>
       <w:r>
         <w:t>e after reviewing the details on calorie as well as the identified food name.</w:t>
@@ -1449,6 +1805,9 @@
     </w:p>
     <w:p>
       <w:r>
+        <w:rPr>
+          <w:noProof/>
+        </w:rPr>
         <w:drawing>
           <wp:inline distT="0" distB="0" distL="0" distR="0" wp14:anchorId="3F77BB72" wp14:editId="68E29ABA">
             <wp:extent cx="2153389" cy="2243667"/>
@@ -1465,7 +1824,7 @@
                     <pic:cNvPicPr/>
                   </pic:nvPicPr>
                   <pic:blipFill>
-                    <a:blip r:embed="rId14"/>
+                    <a:blip r:embed="rId15"/>
                     <a:stretch>
                       <a:fillRect/>
                     </a:stretch>
@@ -1524,7 +1883,7 @@
                     <pic:cNvPicPr/>
                   </pic:nvPicPr>
                   <pic:blipFill>
-                    <a:blip r:embed="rId15"/>
+                    <a:blip r:embed="rId16"/>
                     <a:stretch>
                       <a:fillRect/>
                     </a:stretch>
@@ -1640,7 +1999,11 @@
         <w:t xml:space="preserve">Reliability of the trained YOLO network determines the integrity of our object detection application. To </w:t>
       </w:r>
       <w:r>
-        <w:t xml:space="preserve">ensure that the network trained well, the first thing we checked is the loss graphs that were generated from the training run. Overall, we can see that there is a decreasing trend in the loss graphs, which is a positive signal for effective training. </w:t>
+        <w:t xml:space="preserve">ensure that the network trained well, the first thing we checked is the loss </w:t>
+      </w:r>
+      <w:r>
+        <w:lastRenderedPageBreak/>
+        <w:t xml:space="preserve">graphs that were generated from the training run. Overall, we can see that there is a decreasing trend in the loss graphs, which is a positive signal for effective training. </w:t>
       </w:r>
     </w:p>
     <w:p>
@@ -1777,7 +2140,6 @@
         <w:pStyle w:val="Heading1"/>
       </w:pPr>
       <w:r>
-        <w:lastRenderedPageBreak/>
         <w:t>Discussion</w:t>
       </w:r>
       <w:r>
@@ -2248,6 +2610,30 @@
           <w:t>https://www.kaggle.com/datasets/dansbecker/food-101</w:t>
         </w:r>
       </w:hyperlink>
+    </w:p>
+  </w:comment>
+  <w:comment w:id="11" w:author="Samuel Lee" w:date="2024-04-23T19:01:00Z" w:initials="SL">
+    <w:p>
+      <w:pPr>
+        <w:jc w:val="start"/>
+      </w:pPr>
+      <w:r>
+        <w:rPr>
+          <w:rStyle w:val="CommentReference"/>
+        </w:rPr>
+        <w:annotationRef/>
+      </w:r>
+      <w:r>
+        <w:rPr>
+          <w:color w:val="000000"/>
+        </w:rPr>
+        <w:t>https://fdc.nal.usda.gov/index.html</w:t>
+      </w:r>
+    </w:p>
+    <w:p>
+      <w:pPr>
+        <w:jc w:val="start"/>
+      </w:pPr>
     </w:p>
   </w:comment>
 </w:comments>
@@ -2266,6 +2652,7 @@
   <w15:commentEx w15:paraId="3C424B65" w15:done="0"/>
   <w15:commentEx w15:paraId="35888B13" w15:done="0"/>
   <w15:commentEx w15:paraId="133B0DCB" w15:done="0"/>
+  <w15:commentEx w15:paraId="1DBDD3AF" w15:done="0"/>
 </w15:commentsEx>
 </file>
 
@@ -2282,6 +2669,7 @@
   <w16cex:commentExtensible w16cex:durableId="7FD51354" w16cex:dateUtc="2024-04-23T04:56:00Z"/>
   <w16cex:commentExtensible w16cex:durableId="22FAB2AB" w16cex:dateUtc="2024-04-23T13:09:00Z"/>
   <w16cex:commentExtensible w16cex:durableId="1AC432D4" w16cex:dateUtc="2024-04-23T13:21:00Z"/>
+  <w16cex:commentExtensible w16cex:durableId="1F5D9B5F" w16cex:dateUtc="2024-04-23T23:01:00Z"/>
 </w16cex:commentsExtensible>
 </file>
 
@@ -2298,6 +2686,7 @@
   <w16cid:commentId w16cid:paraId="3C424B65" w16cid:durableId="7FD51354"/>
   <w16cid:commentId w16cid:paraId="35888B13" w16cid:durableId="22FAB2AB"/>
   <w16cid:commentId w16cid:paraId="133B0DCB" w16cid:durableId="1AC432D4"/>
+  <w16cid:commentId w16cid:paraId="1DBDD3AF" w16cid:durableId="1F5D9B5F"/>
 </w16cid:commentsIds>
 </file>
 
@@ -2684,7 +3073,7 @@
   <w:abstractNum w:abstractNumId="11" w15:restartNumberingAfterBreak="0">
     <w:nsid w:val="0D260F59"/>
     <w:multiLevelType w:val="hybridMultilevel"/>
-    <w:tmpl w:val="D55A6346"/>
+    <w:tmpl w:val="17B49FC2"/>
     <w:lvl w:ilvl="0" w:tplc="0546C3C6">
       <w:start w:val="1"/>
       <w:numFmt w:val="upperRoman"/>
@@ -4132,7 +4521,6 @@
         <w:ind w:start="0pt" w:firstLine="0pt"/>
       </w:pPr>
       <w:rPr>
-        <w:rStyle w:val="Emphasis"/>
         <w:rFonts w:hint="default"/>
       </w:rPr>
     </w:lvl>
@@ -4658,6 +5046,7 @@
   <w:style w:type="character" w:default="1" w:styleId="DefaultParagraphFont">
     <w:name w:val="Default Paragraph Font"/>
     <w:uiPriority w:val="1"/>
+    <w:semiHidden/>
     <w:unhideWhenUsed/>
   </w:style>
   <w:style w:type="table" w:default="1" w:styleId="TableNormal">
@@ -5075,6 +5464,21 @@
       <w:bCs/>
     </w:rPr>
   </w:style>
+  <w:style w:type="table" w:styleId="TableGrid">
+    <w:name w:val="Table Grid"/>
+    <w:basedOn w:val="TableNormal"/>
+    <w:rsid w:val="00F15E06"/>
+    <w:tblPr>
+      <w:tblBorders>
+        <w:top w:val="single" w:sz="4" w:space="0" w:color="auto"/>
+        <w:start w:val="single" w:sz="4" w:space="0" w:color="auto"/>
+        <w:bottom w:val="single" w:sz="4" w:space="0" w:color="auto"/>
+        <w:end w:val="single" w:sz="4" w:space="0" w:color="auto"/>
+        <w:insideH w:val="single" w:sz="4" w:space="0" w:color="auto"/>
+        <w:insideV w:val="single" w:sz="4" w:space="0" w:color="auto"/>
+      </w:tblBorders>
+    </w:tblPr>
+  </w:style>
 </w:styles>
 </file>
 

</xml_diff>